<commit_message>
New translations email 5-1 [template] partner email – invite revoked.docx (French)
</commit_message>
<xml_diff>
--- a/public/email/crowdin/translations/fr/Email 5-1 [TEMPLATE] Partner email – invite revoked.docx
+++ b/public/email/crowdin/translations/fr/Email 5-1 [TEMPLATE] Partner email – invite revoked.docx
@@ -16,14 +16,14 @@
             <w:color w:val="1155cc"/>
             <w:u w:val="single"/>
           </w:rPr>
-          <w:t>English</w:t>
+          <w:t>Anglais</w:t>
         </w:r>
       </w:hyperlink>
       <w:r>
         <w:rPr>
           <w:color w:val="ff0000"/>
         </w:rPr>
-        <w:t xml:space="preserve"> / Portuguese / French / Thai / Vietnamese / Spanish</w:t>
+        <w:t xml:space="preserve"> / portugais / français / thaïlandais / vietnamien / espagnol</w:t>
       </w:r>
     </w:p>
     <w:p>
@@ -45,7 +45,7 @@
         <w:pStyle w:val="P68B1DB1-Normal2"/>
       </w:pPr>
       <w:r>
-        <w:t>English</w:t>
+        <w:t>Anglais</w:t>
       </w:r>
     </w:p>
     <w:p/>
@@ -93,10 +93,10 @@
               <w:rPr>
                 <w:b w:val="1"/>
               </w:rPr>
-              <w:t>Brief</w:t>
+              <w:t>Résumé</w:t>
             </w:r>
             <w:r>
-              <w:t>:</w:t>
+              <w:t xml:space="preserve"> :</w:t>
             </w:r>
           </w:p>
           <w:p>
@@ -105,7 +105,7 @@
               <w:spacing w:line="240" w:lineRule="auto"/>
             </w:pPr>
             <w:r>
-              <w:t xml:space="preserve">An email sent to partners in the target country who RSVPed yes but didn’t submit their documents by the deadline. We will be revoking their invites. It will be sent via customer.io</w:t>
+              <w:t xml:space="preserve">An email sent to partners in the target country who RSVPed yes but didn’t submit their documents by the deadline. We will be revoking their invites. Il sera envoyé via customer.io</w:t>
             </w:r>
           </w:p>
           <w:p>
@@ -123,10 +123,10 @@
               <w:rPr>
                 <w:b w:val="1"/>
               </w:rPr>
-              <w:t xml:space="preserve">Target audience</w:t>
+              <w:t xml:space="preserve">Public cible</w:t>
             </w:r>
             <w:r>
-              <w:t>:</w:t>
+              <w:t xml:space="preserve"> :</w:t>
             </w:r>
           </w:p>
           <w:p>
@@ -173,7 +173,7 @@
         <w:pStyle w:val="P68B1DB1-Normal3"/>
       </w:pPr>
       <w:r>
-        <w:t xml:space="preserve">We didn’t receive your documents on time</w:t>
+        <w:t xml:space="preserve">Nous n'avons pas reçu vos documents à temps</w:t>
       </w:r>
     </w:p>
     <w:p/>
@@ -182,13 +182,13 @@
         <w:spacing w:after="200" w:lineRule="auto"/>
       </w:pPr>
       <w:r>
-        <w:t xml:space="preserve">Hi </w:t>
+        <w:t xml:space="preserve">Salut </w:t>
       </w:r>
       <w:r>
         <w:rPr>
           <w:highlight w:val="yellow"/>
         </w:rPr>
-        <w:t xml:space="preserve">[PARTNER NAME]</w:t>
+        <w:t xml:space="preserve">[NOM DU PARTENAIRE]</w:t>
       </w:r>
       <w:r>
         <w:t xml:space="preserve">, </w:t>
@@ -199,22 +199,22 @@
         <w:spacing w:after="200" w:lineRule="auto"/>
       </w:pPr>
       <w:r>
-        <w:t xml:space="preserve">We didn’t receive your documents by the deadline (</w:t>
+        <w:t xml:space="preserve">Nous n'avons pas reçu vos documents avant la date limite (</w:t>
       </w:r>
       <w:r>
         <w:rPr>
           <w:highlight w:val="yellow"/>
         </w:rPr>
-        <w:t xml:space="preserve">[DD Mmm YYYY]</w:t>
-      </w:r>
-      <w:r>
-        <w:t xml:space="preserve">). Unfortunately, we’re unable to proceed with your registration for the </w:t>
+        <w:t xml:space="preserve">[JJ Mmm AAAA]</w:t>
+      </w:r>
+      <w:r>
+        <w:t xml:space="preserve">). Malheureusement, nous ne pouvons pas procéder à votre inscription à l'événement </w:t>
       </w:r>
       <w:r>
         <w:rPr>
           <w:highlight w:val="yellow"/>
         </w:rPr>
-        <w:t xml:space="preserve">[EVENT NAME]</w:t>
+        <w:t xml:space="preserve">[NOM DE L'ÉVÉNEMENT]</w:t>
       </w:r>
       <w:r>
         <w:t>.</w:t>
@@ -243,7 +243,7 @@
       </w:pPr>
       <w:commentRangeStart w:id="1"/>
       <w:r>
-        <w:t xml:space="preserve">If you have any questions, please contact us via </w:t>
+        <w:t xml:space="preserve">Si vous avez des questions, veuillez nous contacter par </w:t>
       </w:r>
       <w:hyperlink r:id="rId7">
         <w:r>
@@ -251,11 +251,11 @@
             <w:color w:val="1155cc"/>
             <w:u w:val="single"/>
           </w:rPr>
-          <w:t xml:space="preserve">live chat</w:t>
+          <w:t xml:space="preserve">chat en direct</w:t>
         </w:r>
       </w:hyperlink>
       <w:r>
-        <w:t xml:space="preserve"> or </w:t>
+        <w:t xml:space="preserve"> ou par </w:t>
       </w:r>
       <w:hyperlink r:id="rId8">
         <w:r>
@@ -275,7 +275,7 @@
         <w:spacing w:after="200" w:lineRule="auto"/>
       </w:pPr>
       <w:r>
-        <w:t xml:space="preserve">If you have any questions, please contact your country manager, </w:t>
+        <w:t xml:space="preserve">Si vous avez des questions, veuillez contacter votre responsable national, </w:t>
       </w:r>
       <w:r>
         <w:rPr>
@@ -284,7 +284,7 @@
         <w:t>[NAME]</w:t>
       </w:r>
       <w:r>
-        <w:t xml:space="preserve">, at </w:t>
+        <w:t xml:space="preserve">, à l'adresse </w:t>
       </w:r>
       <w:r>
         <w:rPr>
@@ -293,7 +293,7 @@
         <w:t xml:space="preserve">[EMAIL ADDRESS]</w:t>
       </w:r>
       <w:r>
-        <w:t xml:space="preserve"> or </w:t>
+        <w:t xml:space="preserve"> ou au</w:t>
       </w:r>
       <w:r>
         <w:rPr>
@@ -367,7 +367,7 @@
         <w:pStyle w:val="P68B1DB1-Normal4"/>
       </w:pPr>
       <w:r>
-        <w:t xml:space="preserve">choose either one</w:t>
+        <w:t xml:space="preserve">choisissez l'un ou l'autre</w:t>
       </w:r>
     </w:p>
   </w:comment>
@@ -405,7 +405,7 @@
         <w:pStyle w:val="P68B1DB1-Normal4"/>
       </w:pPr>
       <w:r>
-        <w:t xml:space="preserve">choose either one</w:t>
+        <w:t xml:space="preserve">choisissez l'un ou l'autre</w:t>
       </w:r>
     </w:p>
   </w:comment>

</xml_diff>